<commit_message>
Fixed short link position.
</commit_message>
<xml_diff>
--- a/git-terminology.docx
+++ b/git-terminology.docx
@@ -231,18 +231,7 @@
           <w:sz w:val="30"/>
           <w:szCs w:val="30"/>
         </w:rPr>
-        <w:t>those</w:t>
-      </w:r>
-      <w:bookmarkStart w:id="0" w:name="_GoBack"/>
-      <w:bookmarkEnd w:id="0"/>
-      <w:r>
-        <w:rPr>
-          <w:rFonts w:asciiTheme="majorHAnsi" w:hAnsiTheme="majorHAnsi" w:cs="Helvetica"/>
-          <w:color w:val="333333"/>
-          <w:sz w:val="30"/>
-          <w:szCs w:val="30"/>
-        </w:rPr>
-        <w:t xml:space="preserve"> changes so that others may access them.</w:t>
+        <w:t>those changes so that others may access them.</w:t>
       </w:r>
     </w:p>
     <w:p>
@@ -1395,9 +1384,11 @@
       <w:r>
         <w:rPr>
           <w:rFonts w:asciiTheme="minorHAnsi" w:hAnsiTheme="minorHAnsi" w:cs="Helvetica"/>
-          <w:color w:val="333333"/>
-          <w:sz w:val="36"/>
-          <w:szCs w:val="36"/>
+          <w:noProof/>
+          <w:color w:val="333333"/>
+          <w:sz w:val="36"/>
+          <w:szCs w:val="36"/>
+          <w:lang w:val="en-US" w:eastAsia="en-US"/>
         </w:rPr>
         <w:drawing>
           <wp:anchor distT="0" distB="0" distL="114300" distR="114300" simplePos="0" relativeHeight="251659264" behindDoc="0" locked="0" layoutInCell="1" allowOverlap="1" wp14:anchorId="673BF160" wp14:editId="01A7EB96">
@@ -1449,25 +1440,42 @@
           </wp:anchor>
         </w:drawing>
       </w:r>
-      <w:r>
-        <w:rPr>
-          <w:rFonts w:asciiTheme="minorHAnsi" w:hAnsiTheme="minorHAnsi" w:cs="Helvetica"/>
-          <w:color w:val="333333"/>
-          <w:sz w:val="36"/>
-          <w:szCs w:val="36"/>
+    </w:p>
+    <w:p>
+      <w:pPr>
+        <w:pStyle w:val="Heading4"/>
+        <w:shd w:val="clear" w:color="auto" w:fill="FFFFFF"/>
+        <w:spacing w:before="240" w:beforeAutospacing="0" w:after="0" w:afterAutospacing="0" w:line="360" w:lineRule="auto"/>
+        <w:jc w:val="both"/>
+        <w:textAlignment w:val="baseline"/>
+        <w:rPr>
+          <w:rFonts w:asciiTheme="minorHAnsi" w:hAnsiTheme="minorHAnsi" w:cs="Helvetica"/>
+          <w:color w:val="333333"/>
+          <w:sz w:val="36"/>
+          <w:szCs w:val="36"/>
+        </w:rPr>
+      </w:pPr>
+      <w:r>
+        <w:rPr>
+          <w:rFonts w:asciiTheme="minorHAnsi" w:hAnsiTheme="minorHAnsi" w:cs="Helvetica"/>
+          <w:noProof/>
+          <w:color w:val="333333"/>
+          <w:sz w:val="36"/>
+          <w:szCs w:val="36"/>
+          <w:lang w:val="en-US" w:eastAsia="en-US"/>
         </w:rPr>
         <mc:AlternateContent>
           <mc:Choice Requires="wps">
             <w:drawing>
-              <wp:anchor distT="45720" distB="45720" distL="114300" distR="114300" simplePos="0" relativeHeight="251660288" behindDoc="0" locked="0" layoutInCell="1" allowOverlap="1" wp14:anchorId="4959FF23" wp14:editId="1C9DCB54">
+              <wp:anchor distT="45720" distB="45720" distL="114300" distR="114300" simplePos="0" relativeHeight="251660288" behindDoc="0" locked="0" layoutInCell="1" allowOverlap="1" wp14:anchorId="070544F1" wp14:editId="70329655">
                 <wp:simplePos x="0" y="0"/>
                 <wp:positionH relativeFrom="column">
                   <wp:posOffset>926465</wp:posOffset>
                 </wp:positionH>
                 <wp:positionV relativeFrom="paragraph">
-                  <wp:posOffset>655955</wp:posOffset>
+                  <wp:posOffset>42858</wp:posOffset>
                 </wp:positionV>
-                <wp:extent cx="1405719" cy="353676"/>
+                <wp:extent cx="1405255" cy="353060"/>
                 <wp:effectExtent l="0" t="0" r="4445" b="8890"/>
                 <wp:wrapNone/>
                 <wp:docPr id="217" name="Text Box 2"/>
@@ -1483,7 +1491,7 @@
                       <wps:spPr bwMode="auto">
                         <a:xfrm>
                           <a:off x="0" y="0"/>
-                          <a:ext cx="1405719" cy="353676"/>
+                          <a:ext cx="1405255" cy="353060"/>
                         </a:xfrm>
                         <a:prstGeom prst="rect">
                           <a:avLst/>
@@ -1508,6 +1516,7 @@
                                 <w:szCs w:val="30"/>
                               </w:rPr>
                             </w:pPr>
+                            <w:bookmarkStart w:id="0" w:name="_GoBack"/>
                             <w:r>
                               <w:rPr>
                                 <w:rFonts w:asciiTheme="majorHAnsi" w:hAnsiTheme="majorHAnsi"/>
@@ -1525,6 +1534,7 @@
                               </w:rPr>
                               <w:t>VaDaHw</w:t>
                             </w:r>
+                            <w:bookmarkEnd w:id="0"/>
                             <w:proofErr w:type="spellEnd"/>
                           </w:p>
                         </w:txbxContent>
@@ -1546,11 +1556,11 @@
           </mc:Choice>
           <mc:Fallback>
             <w:pict>
-              <v:shapetype w14:anchorId="4959FF23" id="_x0000_t202" coordsize="21600,21600" o:spt="202" path="m,l,21600r21600,l21600,xe">
+              <v:shapetype w14:anchorId="070544F1" id="_x0000_t202" coordsize="21600,21600" o:spt="202" path="m,l,21600r21600,l21600,xe">
                 <v:stroke joinstyle="miter"/>
                 <v:path gradientshapeok="t" o:connecttype="rect"/>
               </v:shapetype>
-              <v:shape id="Text Box 2" o:spid="_x0000_s1026" type="#_x0000_t202" style="position:absolute;left:0;text-align:left;margin-left:72.95pt;margin-top:51.65pt;width:110.7pt;height:27.85pt;z-index:251660288;visibility:visible;mso-wrap-style:square;mso-width-percent:0;mso-height-percent:0;mso-wrap-distance-left:9pt;mso-wrap-distance-top:3.6pt;mso-wrap-distance-right:9pt;mso-wrap-distance-bottom:3.6pt;mso-position-horizontal:absolute;mso-position-horizontal-relative:text;mso-position-vertical:absolute;mso-position-vertical-relative:text;mso-width-percent:0;mso-height-percent:0;mso-width-relative:margin;mso-height-relative:margin;v-text-anchor:top" o:gfxdata="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" stroked="f">
+              <v:shape id="Text Box 2" o:spid="_x0000_s1026" type="#_x0000_t202" style="position:absolute;left:0;text-align:left;margin-left:72.95pt;margin-top:3.35pt;width:110.65pt;height:27.8pt;z-index:251660288;visibility:visible;mso-wrap-style:square;mso-width-percent:0;mso-height-percent:0;mso-wrap-distance-left:9pt;mso-wrap-distance-top:3.6pt;mso-wrap-distance-right:9pt;mso-wrap-distance-bottom:3.6pt;mso-position-horizontal:absolute;mso-position-horizontal-relative:text;mso-position-vertical:absolute;mso-position-vertical-relative:text;mso-width-percent:0;mso-height-percent:0;mso-width-relative:margin;mso-height-relative:margin;v-text-anchor:top" o:gfxdata="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" stroked="f">
                 <v:textbox>
                   <w:txbxContent>
                     <w:p>
@@ -1561,6 +1571,7 @@
                           <w:szCs w:val="30"/>
                         </w:rPr>
                       </w:pPr>
+                      <w:bookmarkStart w:id="1" w:name="_GoBack"/>
                       <w:r>
                         <w:rPr>
                           <w:rFonts w:asciiTheme="majorHAnsi" w:hAnsiTheme="majorHAnsi"/>
@@ -1578,6 +1589,7 @@
                         </w:rPr>
                         <w:t>VaDaHw</w:t>
                       </w:r>
+                      <w:bookmarkEnd w:id="1"/>
                       <w:proofErr w:type="spellEnd"/>
                     </w:p>
                   </w:txbxContent>
@@ -1587,21 +1599,6 @@
           </mc:Fallback>
         </mc:AlternateContent>
       </w:r>
-    </w:p>
-    <w:p>
-      <w:pPr>
-        <w:pStyle w:val="Heading4"/>
-        <w:shd w:val="clear" w:color="auto" w:fill="FFFFFF"/>
-        <w:spacing w:before="240" w:beforeAutospacing="0" w:after="0" w:afterAutospacing="0" w:line="360" w:lineRule="auto"/>
-        <w:jc w:val="both"/>
-        <w:textAlignment w:val="baseline"/>
-        <w:rPr>
-          <w:rFonts w:asciiTheme="minorHAnsi" w:hAnsiTheme="minorHAnsi" w:cs="Helvetica"/>
-          <w:color w:val="333333"/>
-          <w:sz w:val="36"/>
-          <w:szCs w:val="36"/>
-        </w:rPr>
-      </w:pPr>
     </w:p>
     <w:p>
       <w:pPr>
@@ -3075,7 +3072,7 @@
 </file>
 
 <file path=customXml/itemProps1.xml><?xml version="1.0" encoding="utf-8"?>
-<ds:datastoreItem xmlns:ds="http://schemas.openxmlformats.org/officeDocument/2006/customXml" ds:itemID="{AACCBE30-7DE1-4C8D-BC1C-996139337CD3}">
+<ds:datastoreItem xmlns:ds="http://schemas.openxmlformats.org/officeDocument/2006/customXml" ds:itemID="{6009F952-15B6-4942-B2B3-89BE8E06F147}">
   <ds:schemaRefs>
     <ds:schemaRef ds:uri="http://schemas.openxmlformats.org/officeDocument/2006/bibliography"/>
   </ds:schemaRefs>

</xml_diff>